<commit_message>
master: smaller improvements on documentation and presentation
</commit_message>
<xml_diff>
--- a/Documentation.docx
+++ b/Documentation.docx
@@ -244,6 +244,7 @@
       <w:sdtPr>
         <w:rPr>
           <w:rFonts w:asciiTheme="minorHAnsi" w:eastAsiaTheme="minorHAnsi" w:hAnsiTheme="minorHAnsi" w:cstheme="minorBidi"/>
+          <w:b w:val="0"/>
           <w:color w:val="auto"/>
           <w:sz w:val="22"/>
           <w:szCs w:val="22"/>
@@ -2081,6 +2082,21 @@
           <w:ilvl w:val="0"/>
           <w:numId w:val="6"/>
         </w:numPr>
+        <w:rPr>
+          <w:lang w:val="en-DE"/>
+        </w:rPr>
+      </w:pPr>
+      <w:r>
+        <w:t>Den Zustand der aktuellen Zellen bestimmen</w:t>
+      </w:r>
+    </w:p>
+    <w:p>
+      <w:pPr>
+        <w:pStyle w:val="ListParagraph"/>
+        <w:numPr>
+          <w:ilvl w:val="0"/>
+          <w:numId w:val="6"/>
+        </w:numPr>
       </w:pPr>
       <w:r>
         <w:lastRenderedPageBreak/>
@@ -2214,75 +2230,84 @@
       <w:r>
         <w:t xml:space="preserve">), ist die erste Zelle in der ersten Zeile lebend und wird somit angeschaltet. </w:t>
       </w:r>
-    </w:p>
-    <w:p>
-      <w:pPr>
-        <w:pStyle w:val="Heading2"/>
-      </w:pPr>
-      <w:r>
-        <w:t>4.2 Lebenden Nachbarn bestimmen</w:t>
-      </w:r>
-    </w:p>
-    <w:p>
-      <w:r>
-        <w:t>Um die lebenden Nachbarn zu bestimmen, wird zunächst ein Zähler benötigt</w:t>
-      </w:r>
-      <w:r>
-        <w:t xml:space="preserve">. Nun wird bei allen umliegenden Zellen geprüft, ob diese lebendig (0) oder tot (1) sind. Ist der Wert der Zelle </w:t>
-      </w:r>
-      <w:r>
-        <w:rPr>
-          <w:rFonts w:ascii="Courier New" w:hAnsi="Courier New" w:cs="Courier New"/>
-        </w:rPr>
-        <w:t>#0FFh</w:t>
-      </w:r>
-      <w:r>
-        <w:t>, so liegt diese außerhalb der LED Matrix und wird somit übersprungen. Nachdem alle umliegenden Zellen geprüft wurden, steht die Zahl der lebenden Zellen in R2.</w:t>
-      </w:r>
-    </w:p>
-    <w:p>
-      <w:pPr>
-        <w:pStyle w:val="Heading2"/>
-      </w:pPr>
-      <w:r>
-        <w:t>4.3 Anwenden der Regeln</w:t>
-      </w:r>
-    </w:p>
-    <w:p>
-      <w:r>
-        <w:t xml:space="preserve">Abhängig von der Zahl der lebenden Nachbarn können nun die Regeln des Game </w:t>
-      </w:r>
-      <w:proofErr w:type="spellStart"/>
-      <w:r>
-        <w:t>of</w:t>
-      </w:r>
-      <w:proofErr w:type="spellEnd"/>
-      <w:r>
-        <w:t xml:space="preserve"> Life angewandt werden</w:t>
-      </w:r>
-      <w:r>
-        <w:t xml:space="preserve">. </w:t>
-      </w:r>
-      <w:r>
-        <w:t>Hierbei wird zunächst unterschieden, ob die aktuelle Zelle lebt oder nicht. Ist dies entschieden (also an aktueller Position steht eine 0), so werden können die Regeln ausgeführt werden. Hierbei muss ausschließlich abhängig vom Zustand der aktuellen Zelle, sowie der Anzahl der lebenden Nachbarn</w:t>
-      </w:r>
-      <w:r>
-        <w:t xml:space="preserve">, der Zustand des aktuellen Status geändert oder nicht geändert werden. </w:t>
-      </w:r>
-    </w:p>
-    <w:p>
-      <w:r>
-        <w:t xml:space="preserve">So entsteht ein andauernder Prozess, der für die aktuelle Zelle zunächst die lebenden Nachbarn bestimmt und anschließend die Regeln anwendet. </w:t>
-      </w:r>
-    </w:p>
-    <w:p>
-      <w:r>
-        <w:t xml:space="preserve">Das Anwenden der Regeln geschieht auf einer Arbeitskopie des aktuellen Status, sodass keine Konflikte entstehen können, wenn sich der aktuelle Status ändert. </w:t>
-      </w:r>
       <w:bookmarkStart w:id="11" w:name="_GoBack"/>
       <w:bookmarkEnd w:id="11"/>
-      <w:r>
-        <w:br w:type="page"/>
+    </w:p>
+    <w:p>
+      <w:pPr>
+        <w:pStyle w:val="Heading2"/>
+      </w:pPr>
+      <w:r>
+        <w:t>4.2 Lebenden Nachbarn bestimmen</w:t>
+      </w:r>
+    </w:p>
+    <w:p>
+      <w:r>
+        <w:t>Um die lebenden Nachbarn zu bestimmen, wird zunächst ein Zähler benötigt</w:t>
+      </w:r>
+      <w:r>
+        <w:t xml:space="preserve">. Nun wird bei allen umliegenden Zellen geprüft, ob diese lebendig (0) oder tot (1) sind. Ist der Wert der Zelle </w:t>
+      </w:r>
+      <w:r>
+        <w:rPr>
+          <w:rFonts w:ascii="Courier New" w:hAnsi="Courier New" w:cs="Courier New"/>
+        </w:rPr>
+        <w:t>#0FFh</w:t>
+      </w:r>
+      <w:r>
+        <w:t xml:space="preserve">, so liegt diese außerhalb der LED Matrix und wird somit übersprungen. Nachdem alle umliegenden Zellen geprüft wurden, steht die Zahl der lebenden Zellen in </w:t>
+      </w:r>
+      <w:r>
+        <w:rPr>
+          <w:rFonts w:ascii="Courier New" w:hAnsi="Courier New" w:cs="Courier New"/>
+        </w:rPr>
+        <w:t>R2</w:t>
+      </w:r>
+      <w:r>
+        <w:t>.</w:t>
+      </w:r>
+    </w:p>
+    <w:p>
+      <w:pPr>
+        <w:pStyle w:val="Heading2"/>
+      </w:pPr>
+      <w:r>
+        <w:t>4.3 Anwenden der Regeln</w:t>
+      </w:r>
+    </w:p>
+    <w:p>
+      <w:r>
+        <w:t xml:space="preserve">Abhängig von der Zahl der lebenden Nachbarn können nun die Regeln des Game </w:t>
+      </w:r>
+      <w:proofErr w:type="spellStart"/>
+      <w:r>
+        <w:t>of</w:t>
+      </w:r>
+      <w:proofErr w:type="spellEnd"/>
+      <w:r>
+        <w:t xml:space="preserve"> Life angewandt werden</w:t>
+      </w:r>
+      <w:r>
+        <w:t xml:space="preserve">. </w:t>
+      </w:r>
+      <w:r>
+        <w:t>Hierbei wird zunächst unterschieden, ob die aktuelle Zelle lebt oder nicht. Ist dies entschieden (also an aktueller Position steht eine 0), so werden können die Regeln ausgeführt werden. Hierbei muss ausschließlich abhängig vom Zustand der aktuellen Zelle, sowie der Anzahl der lebenden Nachbarn</w:t>
+      </w:r>
+      <w:r>
+        <w:t xml:space="preserve">, der Zustand des aktuellen Status geändert oder nicht geändert werden. </w:t>
+      </w:r>
+    </w:p>
+    <w:p>
+      <w:r>
+        <w:t xml:space="preserve">Das Anwenden der Regeln geschieht auf einer Arbeitskopie des aktuellen Status, sodass keine Konflikte entstehen können, wenn sich der aktuelle Status ändert. </w:t>
+      </w:r>
+    </w:p>
+    <w:p>
+      <w:r>
+        <w:t>S</w:t>
+      </w:r>
+      <w:r>
+        <w:t xml:space="preserve">o entsteht ein andauernder Prozess, der für die aktuelle Zelle zunächst die lebenden Nachbarn bestimmt und anschließend die Regeln anwendet. </w:t>
       </w:r>
     </w:p>
     <w:p>
@@ -3020,6 +3045,146 @@
     </w:lvl>
   </w:abstractNum>
   <w:abstractNum w:abstractNumId="6" w15:restartNumberingAfterBreak="0">
+    <w:nsid w:val="7DBC66D1"/>
+    <w:multiLevelType w:val="hybridMultilevel"/>
+    <w:tmpl w:val="38AEBAE2"/>
+    <w:lvl w:ilvl="0" w:tplc="0AD28D20">
+      <w:start w:val="1"/>
+      <w:numFmt w:val="bullet"/>
+      <w:lvlText w:val=""/>
+      <w:lvlJc w:val="left"/>
+      <w:pPr>
+        <w:tabs>
+          <w:tab w:val="num" w:pos="720"/>
+        </w:tabs>
+        <w:ind w:left="720" w:hanging="360"/>
+      </w:pPr>
+      <w:rPr>
+        <w:rFonts w:ascii="Wingdings 2" w:hAnsi="Wingdings 2" w:hint="default"/>
+      </w:rPr>
+    </w:lvl>
+    <w:lvl w:ilvl="1" w:tplc="7FFE92F4" w:tentative="1">
+      <w:start w:val="1"/>
+      <w:numFmt w:val="bullet"/>
+      <w:lvlText w:val=""/>
+      <w:lvlJc w:val="left"/>
+      <w:pPr>
+        <w:tabs>
+          <w:tab w:val="num" w:pos="1440"/>
+        </w:tabs>
+        <w:ind w:left="1440" w:hanging="360"/>
+      </w:pPr>
+      <w:rPr>
+        <w:rFonts w:ascii="Wingdings 2" w:hAnsi="Wingdings 2" w:hint="default"/>
+      </w:rPr>
+    </w:lvl>
+    <w:lvl w:ilvl="2" w:tplc="440CD4E8" w:tentative="1">
+      <w:start w:val="1"/>
+      <w:numFmt w:val="bullet"/>
+      <w:lvlText w:val=""/>
+      <w:lvlJc w:val="left"/>
+      <w:pPr>
+        <w:tabs>
+          <w:tab w:val="num" w:pos="2160"/>
+        </w:tabs>
+        <w:ind w:left="2160" w:hanging="360"/>
+      </w:pPr>
+      <w:rPr>
+        <w:rFonts w:ascii="Wingdings 2" w:hAnsi="Wingdings 2" w:hint="default"/>
+      </w:rPr>
+    </w:lvl>
+    <w:lvl w:ilvl="3" w:tplc="5B706922" w:tentative="1">
+      <w:start w:val="1"/>
+      <w:numFmt w:val="bullet"/>
+      <w:lvlText w:val=""/>
+      <w:lvlJc w:val="left"/>
+      <w:pPr>
+        <w:tabs>
+          <w:tab w:val="num" w:pos="2880"/>
+        </w:tabs>
+        <w:ind w:left="2880" w:hanging="360"/>
+      </w:pPr>
+      <w:rPr>
+        <w:rFonts w:ascii="Wingdings 2" w:hAnsi="Wingdings 2" w:hint="default"/>
+      </w:rPr>
+    </w:lvl>
+    <w:lvl w:ilvl="4" w:tplc="D1A2F2A6" w:tentative="1">
+      <w:start w:val="1"/>
+      <w:numFmt w:val="bullet"/>
+      <w:lvlText w:val=""/>
+      <w:lvlJc w:val="left"/>
+      <w:pPr>
+        <w:tabs>
+          <w:tab w:val="num" w:pos="3600"/>
+        </w:tabs>
+        <w:ind w:left="3600" w:hanging="360"/>
+      </w:pPr>
+      <w:rPr>
+        <w:rFonts w:ascii="Wingdings 2" w:hAnsi="Wingdings 2" w:hint="default"/>
+      </w:rPr>
+    </w:lvl>
+    <w:lvl w:ilvl="5" w:tplc="6CE62794" w:tentative="1">
+      <w:start w:val="1"/>
+      <w:numFmt w:val="bullet"/>
+      <w:lvlText w:val=""/>
+      <w:lvlJc w:val="left"/>
+      <w:pPr>
+        <w:tabs>
+          <w:tab w:val="num" w:pos="4320"/>
+        </w:tabs>
+        <w:ind w:left="4320" w:hanging="360"/>
+      </w:pPr>
+      <w:rPr>
+        <w:rFonts w:ascii="Wingdings 2" w:hAnsi="Wingdings 2" w:hint="default"/>
+      </w:rPr>
+    </w:lvl>
+    <w:lvl w:ilvl="6" w:tplc="CE04EEB0" w:tentative="1">
+      <w:start w:val="1"/>
+      <w:numFmt w:val="bullet"/>
+      <w:lvlText w:val=""/>
+      <w:lvlJc w:val="left"/>
+      <w:pPr>
+        <w:tabs>
+          <w:tab w:val="num" w:pos="5040"/>
+        </w:tabs>
+        <w:ind w:left="5040" w:hanging="360"/>
+      </w:pPr>
+      <w:rPr>
+        <w:rFonts w:ascii="Wingdings 2" w:hAnsi="Wingdings 2" w:hint="default"/>
+      </w:rPr>
+    </w:lvl>
+    <w:lvl w:ilvl="7" w:tplc="755496A8" w:tentative="1">
+      <w:start w:val="1"/>
+      <w:numFmt w:val="bullet"/>
+      <w:lvlText w:val=""/>
+      <w:lvlJc w:val="left"/>
+      <w:pPr>
+        <w:tabs>
+          <w:tab w:val="num" w:pos="5760"/>
+        </w:tabs>
+        <w:ind w:left="5760" w:hanging="360"/>
+      </w:pPr>
+      <w:rPr>
+        <w:rFonts w:ascii="Wingdings 2" w:hAnsi="Wingdings 2" w:hint="default"/>
+      </w:rPr>
+    </w:lvl>
+    <w:lvl w:ilvl="8" w:tplc="35F8E440" w:tentative="1">
+      <w:start w:val="1"/>
+      <w:numFmt w:val="bullet"/>
+      <w:lvlText w:val=""/>
+      <w:lvlJc w:val="left"/>
+      <w:pPr>
+        <w:tabs>
+          <w:tab w:val="num" w:pos="6480"/>
+        </w:tabs>
+        <w:ind w:left="6480" w:hanging="360"/>
+      </w:pPr>
+      <w:rPr>
+        <w:rFonts w:ascii="Wingdings 2" w:hAnsi="Wingdings 2" w:hint="default"/>
+      </w:rPr>
+    </w:lvl>
+  </w:abstractNum>
+  <w:abstractNum w:abstractNumId="7" w15:restartNumberingAfterBreak="0">
     <w:nsid w:val="7DF91CE7"/>
     <w:multiLevelType w:val="hybridMultilevel"/>
     <w:tmpl w:val="B7E8F82A"/>
@@ -3151,6 +3316,9 @@
     <w:abstractNumId w:val="5"/>
   </w:num>
   <w:num w:numId="7">
+    <w:abstractNumId w:val="7"/>
+  </w:num>
+  <w:num w:numId="8">
     <w:abstractNumId w:val="6"/>
   </w:num>
 </w:numbering>
@@ -4036,7 +4204,7 @@
 </file>
 
 <file path=customXml/itemProps1.xml><?xml version="1.0" encoding="utf-8"?>
-<ds:datastoreItem xmlns:ds="http://schemas.openxmlformats.org/officeDocument/2006/customXml" ds:itemID="{16E9D4C2-0569-4FAF-86CD-CD88A4D101B0}">
+<ds:datastoreItem xmlns:ds="http://schemas.openxmlformats.org/officeDocument/2006/customXml" ds:itemID="{03134349-A4ED-4F7C-BD73-15F4B8ABB1E7}">
   <ds:schemaRefs>
     <ds:schemaRef ds:uri="http://schemas.openxmlformats.org/officeDocument/2006/bibliography"/>
   </ds:schemaRefs>

</xml_diff>